<commit_message>
Update Four Cś of Communication.docx
</commit_message>
<xml_diff>
--- a/Four Cś of Communication.docx
+++ b/Four Cś of Communication.docx
@@ -5,32 +5,6 @@
     <w:p>
       <w:pPr>
         <w:rPr>
-          <w:sz w:val="36"/>
-          <w:szCs w:val="36"/>
-          <w:lang w:val="en-US"/>
-        </w:rPr>
-      </w:pPr>
-      <w:r>
-        <w:rPr>
-          <w:sz w:val="36"/>
-          <w:szCs w:val="36"/>
-          <w:lang w:val="en-US"/>
-        </w:rPr>
-        <w:t>Date – 06/09/2019</w:t>
-      </w:r>
-    </w:p>
-    <w:p>
-      <w:pPr>
-        <w:rPr>
-          <w:sz w:val="36"/>
-          <w:szCs w:val="36"/>
-          <w:lang w:val="en-US"/>
-        </w:rPr>
-      </w:pPr>
-    </w:p>
-    <w:p>
-      <w:pPr>
-        <w:rPr>
           <w:b/>
           <w:sz w:val="30"/>
           <w:szCs w:val="30"/>
@@ -46,28 +20,136 @@
           <w:u w:val="single"/>
           <w:lang w:val="en-US"/>
         </w:rPr>
-        <w:t>What is Specific Communication?</w:t>
-      </w:r>
-    </w:p>
-    <w:p>
-      <w:pPr>
-        <w:rPr>
-          <w:sz w:val="26"/>
-          <w:szCs w:val="26"/>
-          <w:lang w:val="en-US"/>
-        </w:rPr>
-      </w:pPr>
-      <w:r>
-        <w:rPr>
-          <w:sz w:val="26"/>
-          <w:szCs w:val="26"/>
-          <w:lang w:val="en-US"/>
-        </w:rPr>
-        <w:t>Communication which has a good Body Language, Tone, Grammar, Relevance and clarity is called as specific communication.</w:t>
-      </w:r>
-    </w:p>
-    <w:p>
-      <w:pPr>
+        <w:t>Specific of Communication</w:t>
+      </w:r>
+    </w:p>
+    <w:p>
+      <w:pPr>
+        <w:pStyle w:val="ListParagraph"/>
+        <w:numPr>
+          <w:ilvl w:val="0"/>
+          <w:numId w:val="6"/>
+        </w:numPr>
+        <w:rPr>
+          <w:sz w:val="26"/>
+          <w:szCs w:val="26"/>
+          <w:lang w:val="en-US"/>
+        </w:rPr>
+      </w:pPr>
+      <w:r>
+        <w:rPr>
+          <w:sz w:val="26"/>
+          <w:szCs w:val="26"/>
+          <w:lang w:val="en-US"/>
+        </w:rPr>
+        <w:t>good Body Language</w:t>
+      </w:r>
+    </w:p>
+    <w:p>
+      <w:pPr>
+        <w:pStyle w:val="ListParagraph"/>
+        <w:numPr>
+          <w:ilvl w:val="0"/>
+          <w:numId w:val="6"/>
+        </w:numPr>
+        <w:rPr>
+          <w:sz w:val="26"/>
+          <w:szCs w:val="26"/>
+          <w:lang w:val="en-US"/>
+        </w:rPr>
+      </w:pPr>
+      <w:r>
+        <w:rPr>
+          <w:sz w:val="26"/>
+          <w:szCs w:val="26"/>
+          <w:lang w:val="en-US"/>
+        </w:rPr>
+        <w:t xml:space="preserve"> Tone</w:t>
+      </w:r>
+    </w:p>
+    <w:p>
+      <w:pPr>
+        <w:pStyle w:val="ListParagraph"/>
+        <w:numPr>
+          <w:ilvl w:val="0"/>
+          <w:numId w:val="6"/>
+        </w:numPr>
+        <w:rPr>
+          <w:sz w:val="26"/>
+          <w:szCs w:val="26"/>
+          <w:lang w:val="en-US"/>
+        </w:rPr>
+      </w:pPr>
+      <w:r>
+        <w:rPr>
+          <w:sz w:val="26"/>
+          <w:szCs w:val="26"/>
+          <w:lang w:val="en-US"/>
+        </w:rPr>
+        <w:t xml:space="preserve"> Grammar</w:t>
+      </w:r>
+    </w:p>
+    <w:p>
+      <w:pPr>
+        <w:pStyle w:val="ListParagraph"/>
+        <w:numPr>
+          <w:ilvl w:val="0"/>
+          <w:numId w:val="6"/>
+        </w:numPr>
+        <w:rPr>
+          <w:sz w:val="26"/>
+          <w:szCs w:val="26"/>
+          <w:lang w:val="en-US"/>
+        </w:rPr>
+      </w:pPr>
+      <w:r>
+        <w:rPr>
+          <w:sz w:val="26"/>
+          <w:szCs w:val="26"/>
+          <w:lang w:val="en-US"/>
+        </w:rPr>
+        <w:t xml:space="preserve"> Relevance</w:t>
+      </w:r>
+    </w:p>
+    <w:p>
+      <w:pPr>
+        <w:pStyle w:val="ListParagraph"/>
+        <w:numPr>
+          <w:ilvl w:val="0"/>
+          <w:numId w:val="6"/>
+        </w:numPr>
+        <w:rPr>
+          <w:b/>
+          <w:sz w:val="26"/>
+          <w:szCs w:val="26"/>
+          <w:u w:val="single"/>
+          <w:lang w:val="en-US"/>
+        </w:rPr>
+      </w:pPr>
+      <w:r>
+        <w:rPr>
+          <w:sz w:val="26"/>
+          <w:szCs w:val="26"/>
+          <w:lang w:val="en-US"/>
+        </w:rPr>
+        <w:t>C</w:t>
+      </w:r>
+      <w:r>
+        <w:rPr>
+          <w:sz w:val="26"/>
+          <w:szCs w:val="26"/>
+          <w:lang w:val="en-US"/>
+        </w:rPr>
+        <w:t>larity</w:t>
+      </w:r>
+    </w:p>
+    <w:p>
+      <w:pPr>
+        <w:pStyle w:val="ListParagraph"/>
+        <w:numPr>
+          <w:ilvl w:val="0"/>
+          <w:numId w:val="6"/>
+        </w:numPr>
         <w:rPr>
           <w:b/>
           <w:sz w:val="26"/>
@@ -95,9 +177,8 @@
           <w:u w:val="single"/>
           <w:lang w:val="en-US"/>
         </w:rPr>
-        <w:t xml:space="preserve">The four </w:t>
-      </w:r>
-      <w:proofErr w:type="spellStart"/>
+        <w:t>T</w:t>
+      </w:r>
       <w:r>
         <w:rPr>
           <w:b/>
@@ -106,9 +187,9 @@
           <w:u w:val="single"/>
           <w:lang w:val="en-US"/>
         </w:rPr>
-        <w:t>Cś</w:t>
-      </w:r>
-      <w:proofErr w:type="spellEnd"/>
+        <w:t xml:space="preserve">he four </w:t>
+      </w:r>
+      <w:proofErr w:type="spellStart"/>
       <w:r>
         <w:rPr>
           <w:b/>
@@ -117,46 +198,22 @@
           <w:u w:val="single"/>
           <w:lang w:val="en-US"/>
         </w:rPr>
+        <w:t>Cś</w:t>
+      </w:r>
+      <w:proofErr w:type="spellEnd"/>
+      <w:r>
+        <w:rPr>
+          <w:b/>
+          <w:sz w:val="30"/>
+          <w:szCs w:val="30"/>
+          <w:u w:val="single"/>
+          <w:lang w:val="en-US"/>
+        </w:rPr>
         <w:t xml:space="preserve"> of Communication</w:t>
       </w:r>
     </w:p>
     <w:p>
       <w:pPr>
-        <w:rPr>
-          <w:sz w:val="26"/>
-          <w:szCs w:val="26"/>
-          <w:lang w:val="en-US"/>
-        </w:rPr>
-      </w:pPr>
-      <w:r>
-        <w:rPr>
-          <w:sz w:val="26"/>
-          <w:szCs w:val="26"/>
-          <w:lang w:val="en-US"/>
-        </w:rPr>
-        <w:t xml:space="preserve">The four </w:t>
-      </w:r>
-      <w:proofErr w:type="spellStart"/>
-      <w:r>
-        <w:rPr>
-          <w:sz w:val="26"/>
-          <w:szCs w:val="26"/>
-          <w:lang w:val="en-US"/>
-        </w:rPr>
-        <w:t>Cś</w:t>
-      </w:r>
-      <w:proofErr w:type="spellEnd"/>
-      <w:r>
-        <w:rPr>
-          <w:sz w:val="26"/>
-          <w:szCs w:val="26"/>
-          <w:lang w:val="en-US"/>
-        </w:rPr>
-        <w:t xml:space="preserve"> of Communication are </w:t>
-      </w:r>
-    </w:p>
-    <w:p>
-      <w:pPr>
         <w:pStyle w:val="ListParagraph"/>
         <w:numPr>
           <w:ilvl w:val="0"/>
@@ -257,52 +314,49 @@
           <w:szCs w:val="26"/>
           <w:lang w:val="en-US"/>
         </w:rPr>
-        <w:t>There is also something called as Positive stroke and Negative stroke in communication. Meeting someone and just giving them a smile adds a positive stroke. Also meting and ignoring or bitching makes the conversation negative.</w:t>
-      </w:r>
-    </w:p>
-    <w:p>
-      <w:pPr>
-        <w:rPr>
-          <w:sz w:val="26"/>
-          <w:szCs w:val="26"/>
-          <w:lang w:val="en-US"/>
-        </w:rPr>
-      </w:pPr>
-    </w:p>
-    <w:p>
-      <w:pPr>
-        <w:rPr>
-          <w:sz w:val="26"/>
-          <w:szCs w:val="26"/>
-          <w:lang w:val="en-US"/>
-        </w:rPr>
-      </w:pPr>
-      <w:r>
-        <w:rPr>
-          <w:sz w:val="26"/>
-          <w:szCs w:val="26"/>
-          <w:lang w:val="en-US"/>
-        </w:rPr>
-        <w:t xml:space="preserve">Let us discuss in detail the Four </w:t>
-      </w:r>
-      <w:proofErr w:type="spellStart"/>
-      <w:r>
-        <w:rPr>
-          <w:sz w:val="26"/>
-          <w:szCs w:val="26"/>
-          <w:lang w:val="en-US"/>
-        </w:rPr>
-        <w:t>Cś</w:t>
-      </w:r>
-      <w:proofErr w:type="spellEnd"/>
-      <w:r>
-        <w:rPr>
-          <w:sz w:val="26"/>
-          <w:szCs w:val="26"/>
-          <w:lang w:val="en-US"/>
-        </w:rPr>
-        <w:t xml:space="preserve"> of Communication.</w:t>
-      </w:r>
+        <w:t>Positive stroke and Negative stroke in communication</w:t>
+      </w:r>
+      <w:r>
+        <w:rPr>
+          <w:sz w:val="26"/>
+          <w:szCs w:val="26"/>
+          <w:lang w:val="en-US"/>
+        </w:rPr>
+        <w:t xml:space="preserve"> also plays a major role</w:t>
+      </w:r>
+      <w:r>
+        <w:rPr>
+          <w:sz w:val="26"/>
+          <w:szCs w:val="26"/>
+          <w:lang w:val="en-US"/>
+        </w:rPr>
+        <w:t xml:space="preserve">. Meeting someone and just giving them a smile adds a positive stroke. Also </w:t>
+      </w:r>
+      <w:r>
+        <w:rPr>
+          <w:sz w:val="26"/>
+          <w:szCs w:val="26"/>
+          <w:lang w:val="en-US"/>
+        </w:rPr>
+        <w:t xml:space="preserve">meting and ignoring </w:t>
+      </w:r>
+      <w:r>
+        <w:rPr>
+          <w:sz w:val="26"/>
+          <w:szCs w:val="26"/>
+          <w:lang w:val="en-US"/>
+        </w:rPr>
+        <w:t>makes the conversation negative.</w:t>
+      </w:r>
+    </w:p>
+    <w:p>
+      <w:pPr>
+        <w:rPr>
+          <w:sz w:val="26"/>
+          <w:szCs w:val="26"/>
+          <w:lang w:val="en-US"/>
+        </w:rPr>
+      </w:pPr>
     </w:p>
     <w:p>
       <w:pPr>
@@ -312,6 +366,7 @@
           <w:numId w:val="2"/>
         </w:numPr>
         <w:rPr>
+          <w:b/>
           <w:sz w:val="26"/>
           <w:szCs w:val="26"/>
           <w:u w:val="single"/>
@@ -320,6 +375,7 @@
       </w:pPr>
       <w:r>
         <w:rPr>
+          <w:b/>
           <w:sz w:val="26"/>
           <w:szCs w:val="26"/>
           <w:u w:val="single"/>
@@ -330,36 +386,52 @@
     </w:p>
     <w:p>
       <w:pPr>
-        <w:rPr>
-          <w:sz w:val="26"/>
-          <w:szCs w:val="26"/>
-          <w:lang w:val="en-US"/>
-        </w:rPr>
-      </w:pPr>
-      <w:r>
-        <w:rPr>
-          <w:sz w:val="26"/>
-          <w:szCs w:val="26"/>
-          <w:lang w:val="en-US"/>
-        </w:rPr>
-        <w:t>The things which re involved in the correctness are Grammar, Spelling and Accurate information.</w:t>
-      </w:r>
-    </w:p>
-    <w:p>
-      <w:pPr>
-        <w:rPr>
-          <w:sz w:val="26"/>
-          <w:szCs w:val="26"/>
-          <w:lang w:val="en-US"/>
-        </w:rPr>
-      </w:pPr>
-      <w:r>
-        <w:rPr>
-          <w:sz w:val="26"/>
-          <w:szCs w:val="26"/>
-          <w:lang w:val="en-US"/>
-        </w:rPr>
-        <w:t>Grammar plays an important role in written communication. A sentence which is grammatically incorrect changes the entire meaning of the sentence.</w:t>
+        <w:spacing w:after="0"/>
+        <w:rPr>
+          <w:sz w:val="26"/>
+          <w:szCs w:val="26"/>
+          <w:lang w:val="en-US"/>
+        </w:rPr>
+      </w:pPr>
+      <w:r>
+        <w:rPr>
+          <w:sz w:val="26"/>
+          <w:szCs w:val="26"/>
+          <w:lang w:val="en-US"/>
+        </w:rPr>
+        <w:t>Correctness comprises of</w:t>
+      </w:r>
+      <w:r>
+        <w:rPr>
+          <w:sz w:val="26"/>
+          <w:szCs w:val="26"/>
+          <w:lang w:val="en-US"/>
+        </w:rPr>
+        <w:t xml:space="preserve"> Grammar, Spelling and Accurate information.</w:t>
+      </w:r>
+      <w:r>
+        <w:rPr>
+          <w:sz w:val="26"/>
+          <w:szCs w:val="26"/>
+          <w:lang w:val="en-US"/>
+        </w:rPr>
+        <w:t xml:space="preserve"> </w:t>
+      </w:r>
+      <w:r>
+        <w:rPr>
+          <w:sz w:val="26"/>
+          <w:szCs w:val="26"/>
+          <w:lang w:val="en-US"/>
+        </w:rPr>
+        <w:t>Grammar plays an important role in written communication. A sentence which is grammatically incorrect changes the</w:t>
+      </w:r>
+      <w:r>
+        <w:rPr>
+          <w:sz w:val="26"/>
+          <w:szCs w:val="26"/>
+          <w:lang w:val="en-US"/>
+        </w:rPr>
+        <w:t xml:space="preserve"> entire meaning of the sentence and also make negative impression on the writer.</w:t>
       </w:r>
     </w:p>
     <w:p>
@@ -379,6 +451,7 @@
           <w:numId w:val="2"/>
         </w:numPr>
         <w:rPr>
+          <w:b/>
           <w:sz w:val="26"/>
           <w:szCs w:val="26"/>
           <w:u w:val="single"/>
@@ -387,6 +460,7 @@
       </w:pPr>
       <w:r>
         <w:rPr>
+          <w:b/>
           <w:sz w:val="26"/>
           <w:szCs w:val="26"/>
           <w:u w:val="single"/>
@@ -409,7 +483,7 @@
           <w:szCs w:val="26"/>
           <w:lang w:val="en-US"/>
         </w:rPr>
-        <w:t xml:space="preserve">The various components involved in clarity are </w:t>
+        <w:t>Components of clarity are</w:t>
       </w:r>
     </w:p>
     <w:p>
@@ -571,9 +645,124 @@
           <w:szCs w:val="26"/>
           <w:lang w:val="en-US"/>
         </w:rPr>
+        <w:t>Choice Of Words</w:t>
+      </w:r>
+    </w:p>
+    <w:p>
+      <w:pPr>
+        <w:pStyle w:val="ListParagraph"/>
+        <w:numPr>
+          <w:ilvl w:val="0"/>
+          <w:numId w:val="2"/>
+        </w:numPr>
+        <w:rPr>
+          <w:sz w:val="26"/>
+          <w:szCs w:val="26"/>
+          <w:lang w:val="en-US"/>
+        </w:rPr>
+      </w:pPr>
+      <w:r>
+        <w:rPr>
+          <w:sz w:val="26"/>
+          <w:szCs w:val="26"/>
+          <w:lang w:val="en-US"/>
+        </w:rPr>
+        <w:t>Completeness</w:t>
+      </w:r>
+    </w:p>
+    <w:p>
+      <w:pPr>
+        <w:ind w:left="360"/>
+        <w:rPr>
+          <w:sz w:val="26"/>
+          <w:szCs w:val="26"/>
+          <w:lang w:val="en-US"/>
+        </w:rPr>
+      </w:pPr>
+      <w:r>
+        <w:rPr>
+          <w:sz w:val="26"/>
+          <w:szCs w:val="26"/>
+          <w:lang w:val="en-US"/>
+        </w:rPr>
+        <w:t>Following are the components which makes the conversation complete are</w:t>
+      </w:r>
+    </w:p>
+    <w:p>
+      <w:pPr>
+        <w:pStyle w:val="ListParagraph"/>
+        <w:numPr>
+          <w:ilvl w:val="0"/>
+          <w:numId w:val="4"/>
+        </w:numPr>
+        <w:rPr>
+          <w:sz w:val="26"/>
+          <w:szCs w:val="26"/>
+          <w:lang w:val="en-US"/>
+        </w:rPr>
+      </w:pPr>
+      <w:r>
+        <w:rPr>
+          <w:sz w:val="26"/>
+          <w:szCs w:val="26"/>
+          <w:lang w:val="en-US"/>
+        </w:rPr>
+        <w:t>Active Reading</w:t>
+      </w:r>
+    </w:p>
+    <w:p>
+      <w:pPr>
+        <w:pStyle w:val="ListParagraph"/>
+        <w:numPr>
+          <w:ilvl w:val="0"/>
+          <w:numId w:val="4"/>
+        </w:numPr>
+        <w:rPr>
+          <w:sz w:val="26"/>
+          <w:szCs w:val="26"/>
+          <w:lang w:val="en-US"/>
+        </w:rPr>
+      </w:pPr>
+      <w:r>
+        <w:rPr>
+          <w:sz w:val="26"/>
+          <w:szCs w:val="26"/>
+          <w:lang w:val="en-US"/>
+        </w:rPr>
         <w:lastRenderedPageBreak/>
-        <w:t>Choice Of Words</w:t>
-      </w:r>
+        <w:t>Active Listening</w:t>
+      </w:r>
+    </w:p>
+    <w:p>
+      <w:pPr>
+        <w:pStyle w:val="ListParagraph"/>
+        <w:numPr>
+          <w:ilvl w:val="0"/>
+          <w:numId w:val="4"/>
+        </w:numPr>
+        <w:rPr>
+          <w:sz w:val="26"/>
+          <w:szCs w:val="26"/>
+          <w:lang w:val="en-US"/>
+        </w:rPr>
+      </w:pPr>
+      <w:r>
+        <w:rPr>
+          <w:sz w:val="26"/>
+          <w:szCs w:val="26"/>
+          <w:lang w:val="en-US"/>
+        </w:rPr>
+        <w:t>Probing Techniques(Asking Relevant and Proper questions)</w:t>
+      </w:r>
+    </w:p>
+    <w:p>
+      <w:pPr>
+        <w:rPr>
+          <w:sz w:val="26"/>
+          <w:szCs w:val="26"/>
+          <w:lang w:val="en-US"/>
+        </w:rPr>
+      </w:pPr>
     </w:p>
     <w:p>
       <w:pPr>
@@ -583,121 +772,7 @@
           <w:numId w:val="2"/>
         </w:numPr>
         <w:rPr>
-          <w:sz w:val="26"/>
-          <w:szCs w:val="26"/>
-          <w:lang w:val="en-US"/>
-        </w:rPr>
-      </w:pPr>
-      <w:r>
-        <w:rPr>
-          <w:sz w:val="26"/>
-          <w:szCs w:val="26"/>
-          <w:lang w:val="en-US"/>
-        </w:rPr>
-        <w:t>Completeness</w:t>
-      </w:r>
-    </w:p>
-    <w:p>
-      <w:pPr>
-        <w:ind w:left="360"/>
-        <w:rPr>
-          <w:sz w:val="26"/>
-          <w:szCs w:val="26"/>
-          <w:lang w:val="en-US"/>
-        </w:rPr>
-      </w:pPr>
-      <w:r>
-        <w:rPr>
-          <w:sz w:val="26"/>
-          <w:szCs w:val="26"/>
-          <w:lang w:val="en-US"/>
-        </w:rPr>
-        <w:t xml:space="preserve">The components involved in making a communication Complete are </w:t>
-      </w:r>
-    </w:p>
-    <w:p>
-      <w:pPr>
-        <w:pStyle w:val="ListParagraph"/>
-        <w:numPr>
-          <w:ilvl w:val="0"/>
-          <w:numId w:val="4"/>
-        </w:numPr>
-        <w:rPr>
-          <w:sz w:val="26"/>
-          <w:szCs w:val="26"/>
-          <w:lang w:val="en-US"/>
-        </w:rPr>
-      </w:pPr>
-      <w:r>
-        <w:rPr>
-          <w:sz w:val="26"/>
-          <w:szCs w:val="26"/>
-          <w:lang w:val="en-US"/>
-        </w:rPr>
-        <w:t>Active Reading</w:t>
-      </w:r>
-    </w:p>
-    <w:p>
-      <w:pPr>
-        <w:pStyle w:val="ListParagraph"/>
-        <w:numPr>
-          <w:ilvl w:val="0"/>
-          <w:numId w:val="4"/>
-        </w:numPr>
-        <w:rPr>
-          <w:sz w:val="26"/>
-          <w:szCs w:val="26"/>
-          <w:lang w:val="en-US"/>
-        </w:rPr>
-      </w:pPr>
-      <w:r>
-        <w:rPr>
-          <w:sz w:val="26"/>
-          <w:szCs w:val="26"/>
-          <w:lang w:val="en-US"/>
-        </w:rPr>
-        <w:t>Active Listening</w:t>
-      </w:r>
-    </w:p>
-    <w:p>
-      <w:pPr>
-        <w:pStyle w:val="ListParagraph"/>
-        <w:numPr>
-          <w:ilvl w:val="0"/>
-          <w:numId w:val="4"/>
-        </w:numPr>
-        <w:rPr>
-          <w:sz w:val="26"/>
-          <w:szCs w:val="26"/>
-          <w:lang w:val="en-US"/>
-        </w:rPr>
-      </w:pPr>
-      <w:r>
-        <w:rPr>
-          <w:sz w:val="26"/>
-          <w:szCs w:val="26"/>
-          <w:lang w:val="en-US"/>
-        </w:rPr>
-        <w:t>Probing Techniques(Asking Relevant and Proper questions)</w:t>
-      </w:r>
-    </w:p>
-    <w:p>
-      <w:pPr>
-        <w:rPr>
-          <w:sz w:val="26"/>
-          <w:szCs w:val="26"/>
-          <w:lang w:val="en-US"/>
-        </w:rPr>
-      </w:pPr>
-    </w:p>
-    <w:p>
-      <w:pPr>
-        <w:pStyle w:val="ListParagraph"/>
-        <w:numPr>
-          <w:ilvl w:val="0"/>
-          <w:numId w:val="2"/>
-        </w:numPr>
-        <w:rPr>
+          <w:b/>
           <w:sz w:val="26"/>
           <w:szCs w:val="26"/>
           <w:u w:val="single"/>
@@ -706,6 +781,7 @@
       </w:pPr>
       <w:r>
         <w:rPr>
+          <w:b/>
           <w:sz w:val="26"/>
           <w:szCs w:val="26"/>
           <w:u w:val="single"/>
@@ -716,23 +792,6 @@
     </w:p>
     <w:p>
       <w:pPr>
-        <w:rPr>
-          <w:sz w:val="26"/>
-          <w:szCs w:val="26"/>
-          <w:lang w:val="en-US"/>
-        </w:rPr>
-      </w:pPr>
-      <w:r>
-        <w:rPr>
-          <w:sz w:val="26"/>
-          <w:szCs w:val="26"/>
-          <w:lang w:val="en-US"/>
-        </w:rPr>
-        <w:t xml:space="preserve">The components involved are </w:t>
-      </w:r>
-    </w:p>
-    <w:p>
-      <w:pPr>
         <w:pStyle w:val="ListParagraph"/>
         <w:numPr>
           <w:ilvl w:val="0"/>
@@ -744,218 +803,218 @@
           <w:lang w:val="en-US"/>
         </w:rPr>
       </w:pPr>
-      <w:r>
-        <w:rPr>
-          <w:sz w:val="26"/>
-          <w:szCs w:val="26"/>
-          <w:lang w:val="en-US"/>
-        </w:rPr>
-        <w:t>Culture</w:t>
-      </w:r>
-    </w:p>
-    <w:p>
-      <w:pPr>
-        <w:pStyle w:val="ListParagraph"/>
-        <w:numPr>
-          <w:ilvl w:val="0"/>
-          <w:numId w:val="5"/>
-        </w:numPr>
-        <w:rPr>
-          <w:sz w:val="26"/>
-          <w:szCs w:val="26"/>
-          <w:lang w:val="en-US"/>
-        </w:rPr>
-      </w:pPr>
-      <w:r>
-        <w:rPr>
-          <w:sz w:val="26"/>
-          <w:szCs w:val="26"/>
-          <w:lang w:val="en-US"/>
-        </w:rPr>
-        <w:t>Impression Management</w:t>
-      </w:r>
-    </w:p>
-    <w:p>
-      <w:pPr>
-        <w:pStyle w:val="ListParagraph"/>
-        <w:numPr>
-          <w:ilvl w:val="0"/>
-          <w:numId w:val="5"/>
-        </w:numPr>
-        <w:rPr>
-          <w:sz w:val="26"/>
-          <w:szCs w:val="26"/>
-          <w:lang w:val="en-US"/>
-        </w:rPr>
-      </w:pPr>
-      <w:r>
-        <w:rPr>
-          <w:sz w:val="26"/>
-          <w:szCs w:val="26"/>
-          <w:lang w:val="en-US"/>
-        </w:rPr>
-        <w:t>Professionalism</w:t>
-      </w:r>
-    </w:p>
-    <w:p>
-      <w:pPr>
-        <w:pStyle w:val="ListParagraph"/>
-        <w:numPr>
-          <w:ilvl w:val="0"/>
-          <w:numId w:val="5"/>
-        </w:numPr>
-        <w:rPr>
-          <w:sz w:val="26"/>
-          <w:szCs w:val="26"/>
-          <w:lang w:val="en-US"/>
-        </w:rPr>
-      </w:pPr>
-      <w:r>
-        <w:rPr>
-          <w:sz w:val="26"/>
-          <w:szCs w:val="26"/>
-          <w:lang w:val="en-US"/>
-        </w:rPr>
-        <w:t>Building Repo</w:t>
-      </w:r>
-    </w:p>
-    <w:p>
-      <w:pPr>
-        <w:pStyle w:val="ListParagraph"/>
-        <w:numPr>
-          <w:ilvl w:val="0"/>
-          <w:numId w:val="5"/>
-        </w:numPr>
-        <w:rPr>
-          <w:sz w:val="26"/>
-          <w:szCs w:val="26"/>
-          <w:lang w:val="en-US"/>
-        </w:rPr>
-      </w:pPr>
-      <w:r>
-        <w:rPr>
-          <w:sz w:val="26"/>
-          <w:szCs w:val="26"/>
-          <w:lang w:val="en-US"/>
-        </w:rPr>
-        <w:t>Assertiveness</w:t>
-      </w:r>
-    </w:p>
-    <w:p>
-      <w:pPr>
-        <w:pStyle w:val="ListParagraph"/>
-        <w:numPr>
-          <w:ilvl w:val="0"/>
-          <w:numId w:val="5"/>
-        </w:numPr>
-        <w:rPr>
-          <w:sz w:val="26"/>
-          <w:szCs w:val="26"/>
-          <w:lang w:val="en-US"/>
-        </w:rPr>
-      </w:pPr>
-      <w:r>
-        <w:rPr>
-          <w:sz w:val="26"/>
-          <w:szCs w:val="26"/>
-          <w:lang w:val="en-US"/>
-        </w:rPr>
-        <w:t>Interpersonal Skills.</w:t>
-      </w:r>
-    </w:p>
-    <w:p>
-      <w:pPr>
-        <w:pStyle w:val="ListParagraph"/>
-        <w:numPr>
-          <w:ilvl w:val="0"/>
-          <w:numId w:val="5"/>
-        </w:numPr>
-        <w:rPr>
-          <w:sz w:val="26"/>
-          <w:szCs w:val="26"/>
-          <w:lang w:val="en-US"/>
-        </w:rPr>
-      </w:pPr>
-      <w:r>
-        <w:rPr>
-          <w:sz w:val="26"/>
-          <w:szCs w:val="26"/>
-          <w:lang w:val="en-US"/>
-        </w:rPr>
-        <w:t>Positive self-talk</w:t>
-      </w:r>
-    </w:p>
-    <w:p>
-      <w:pPr>
-        <w:pStyle w:val="ListParagraph"/>
-        <w:numPr>
-          <w:ilvl w:val="0"/>
-          <w:numId w:val="5"/>
-        </w:numPr>
-        <w:rPr>
-          <w:sz w:val="26"/>
-          <w:szCs w:val="26"/>
-          <w:lang w:val="en-US"/>
-        </w:rPr>
-      </w:pPr>
-      <w:r>
-        <w:rPr>
-          <w:sz w:val="26"/>
-          <w:szCs w:val="26"/>
-          <w:lang w:val="en-US"/>
-        </w:rPr>
-        <w:t>Energy Level</w:t>
-      </w:r>
-    </w:p>
-    <w:p>
-      <w:pPr>
-        <w:pStyle w:val="ListParagraph"/>
-        <w:numPr>
-          <w:ilvl w:val="0"/>
-          <w:numId w:val="5"/>
-        </w:numPr>
-        <w:rPr>
-          <w:sz w:val="26"/>
-          <w:szCs w:val="26"/>
-          <w:lang w:val="en-US"/>
-        </w:rPr>
-      </w:pPr>
-      <w:r>
-        <w:rPr>
-          <w:sz w:val="26"/>
-          <w:szCs w:val="26"/>
-          <w:lang w:val="en-US"/>
-        </w:rPr>
-        <w:t>Body Language</w:t>
-      </w:r>
-    </w:p>
-    <w:p>
-      <w:pPr>
-        <w:rPr>
-          <w:sz w:val="26"/>
-          <w:szCs w:val="26"/>
-          <w:lang w:val="en-US"/>
-        </w:rPr>
-      </w:pPr>
-    </w:p>
-    <w:p>
-      <w:pPr>
-        <w:rPr>
-          <w:sz w:val="26"/>
-          <w:szCs w:val="26"/>
-          <w:lang w:val="en-US"/>
-        </w:rPr>
-      </w:pPr>
-      <w:r>
-        <w:rPr>
-          <w:sz w:val="26"/>
-          <w:szCs w:val="26"/>
-          <w:lang w:val="en-US"/>
-        </w:rPr>
-        <w:t>_____________________________________________________________________</w:t>
-      </w:r>
       <w:bookmarkStart w:id="0" w:name="_GoBack"/>
       <w:bookmarkEnd w:id="0"/>
+      <w:r>
+        <w:rPr>
+          <w:sz w:val="26"/>
+          <w:szCs w:val="26"/>
+          <w:lang w:val="en-US"/>
+        </w:rPr>
+        <w:t>Culture</w:t>
+      </w:r>
+    </w:p>
+    <w:p>
+      <w:pPr>
+        <w:pStyle w:val="ListParagraph"/>
+        <w:numPr>
+          <w:ilvl w:val="0"/>
+          <w:numId w:val="5"/>
+        </w:numPr>
+        <w:rPr>
+          <w:sz w:val="26"/>
+          <w:szCs w:val="26"/>
+          <w:lang w:val="en-US"/>
+        </w:rPr>
+      </w:pPr>
+      <w:r>
+        <w:rPr>
+          <w:sz w:val="26"/>
+          <w:szCs w:val="26"/>
+          <w:lang w:val="en-US"/>
+        </w:rPr>
+        <w:t>Impression Management</w:t>
+      </w:r>
+    </w:p>
+    <w:p>
+      <w:pPr>
+        <w:pStyle w:val="ListParagraph"/>
+        <w:numPr>
+          <w:ilvl w:val="0"/>
+          <w:numId w:val="5"/>
+        </w:numPr>
+        <w:rPr>
+          <w:sz w:val="26"/>
+          <w:szCs w:val="26"/>
+          <w:lang w:val="en-US"/>
+        </w:rPr>
+      </w:pPr>
+      <w:r>
+        <w:rPr>
+          <w:sz w:val="26"/>
+          <w:szCs w:val="26"/>
+          <w:lang w:val="en-US"/>
+        </w:rPr>
+        <w:t>Professionalism</w:t>
+      </w:r>
+    </w:p>
+    <w:p>
+      <w:pPr>
+        <w:pStyle w:val="ListParagraph"/>
+        <w:numPr>
+          <w:ilvl w:val="0"/>
+          <w:numId w:val="5"/>
+        </w:numPr>
+        <w:rPr>
+          <w:sz w:val="26"/>
+          <w:szCs w:val="26"/>
+          <w:lang w:val="en-US"/>
+        </w:rPr>
+      </w:pPr>
+      <w:r>
+        <w:rPr>
+          <w:sz w:val="26"/>
+          <w:szCs w:val="26"/>
+          <w:lang w:val="en-US"/>
+        </w:rPr>
+        <w:t>Building Repo</w:t>
+      </w:r>
+    </w:p>
+    <w:p>
+      <w:pPr>
+        <w:pStyle w:val="ListParagraph"/>
+        <w:numPr>
+          <w:ilvl w:val="0"/>
+          <w:numId w:val="5"/>
+        </w:numPr>
+        <w:rPr>
+          <w:sz w:val="26"/>
+          <w:szCs w:val="26"/>
+          <w:lang w:val="en-US"/>
+        </w:rPr>
+      </w:pPr>
+      <w:r>
+        <w:rPr>
+          <w:sz w:val="26"/>
+          <w:szCs w:val="26"/>
+          <w:lang w:val="en-US"/>
+        </w:rPr>
+        <w:t>Assertiveness</w:t>
+      </w:r>
+    </w:p>
+    <w:p>
+      <w:pPr>
+        <w:pStyle w:val="ListParagraph"/>
+        <w:numPr>
+          <w:ilvl w:val="0"/>
+          <w:numId w:val="5"/>
+        </w:numPr>
+        <w:rPr>
+          <w:sz w:val="26"/>
+          <w:szCs w:val="26"/>
+          <w:lang w:val="en-US"/>
+        </w:rPr>
+      </w:pPr>
+      <w:r>
+        <w:rPr>
+          <w:sz w:val="26"/>
+          <w:szCs w:val="26"/>
+          <w:lang w:val="en-US"/>
+        </w:rPr>
+        <w:t>Interpersonal Skills.</w:t>
+      </w:r>
+    </w:p>
+    <w:p>
+      <w:pPr>
+        <w:pStyle w:val="ListParagraph"/>
+        <w:numPr>
+          <w:ilvl w:val="0"/>
+          <w:numId w:val="5"/>
+        </w:numPr>
+        <w:rPr>
+          <w:sz w:val="26"/>
+          <w:szCs w:val="26"/>
+          <w:lang w:val="en-US"/>
+        </w:rPr>
+      </w:pPr>
+      <w:r>
+        <w:rPr>
+          <w:sz w:val="26"/>
+          <w:szCs w:val="26"/>
+          <w:lang w:val="en-US"/>
+        </w:rPr>
+        <w:t>Positive self-talk</w:t>
+      </w:r>
+    </w:p>
+    <w:p>
+      <w:pPr>
+        <w:pStyle w:val="ListParagraph"/>
+        <w:numPr>
+          <w:ilvl w:val="0"/>
+          <w:numId w:val="5"/>
+        </w:numPr>
+        <w:rPr>
+          <w:sz w:val="26"/>
+          <w:szCs w:val="26"/>
+          <w:lang w:val="en-US"/>
+        </w:rPr>
+      </w:pPr>
+      <w:r>
+        <w:rPr>
+          <w:sz w:val="26"/>
+          <w:szCs w:val="26"/>
+          <w:lang w:val="en-US"/>
+        </w:rPr>
+        <w:t>Energy Level</w:t>
+      </w:r>
+    </w:p>
+    <w:p>
+      <w:pPr>
+        <w:pStyle w:val="ListParagraph"/>
+        <w:numPr>
+          <w:ilvl w:val="0"/>
+          <w:numId w:val="5"/>
+        </w:numPr>
+        <w:rPr>
+          <w:sz w:val="26"/>
+          <w:szCs w:val="26"/>
+          <w:lang w:val="en-US"/>
+        </w:rPr>
+      </w:pPr>
+      <w:r>
+        <w:rPr>
+          <w:sz w:val="26"/>
+          <w:szCs w:val="26"/>
+          <w:lang w:val="en-US"/>
+        </w:rPr>
+        <w:t>Body Language</w:t>
+      </w:r>
+    </w:p>
+    <w:p>
+      <w:pPr>
+        <w:rPr>
+          <w:sz w:val="26"/>
+          <w:szCs w:val="26"/>
+          <w:lang w:val="en-US"/>
+        </w:rPr>
+      </w:pPr>
+    </w:p>
+    <w:p>
+      <w:pPr>
+        <w:rPr>
+          <w:sz w:val="26"/>
+          <w:szCs w:val="26"/>
+          <w:lang w:val="en-US"/>
+        </w:rPr>
+      </w:pPr>
+      <w:r>
+        <w:rPr>
+          <w:sz w:val="26"/>
+          <w:szCs w:val="26"/>
+          <w:lang w:val="en-US"/>
+        </w:rPr>
+        <w:t>_____________________________________________________________________</w:t>
+      </w:r>
     </w:p>
     <w:sectPr>
       <w:pgSz w:w="11906" w:h="16838"/>
@@ -1246,7 +1305,7 @@
       <w:lvlText w:val="%1)"/>
       <w:lvlJc w:val="left"/>
       <w:pPr>
-        <w:ind w:left="720" w:hanging="360"/>
+        <w:ind w:left="644" w:hanging="360"/>
       </w:pPr>
       <w:rPr>
         <w:rFonts w:hint="default"/>
@@ -1412,6 +1471,118 @@
       <w:pPr>
         <w:ind w:left="6480" w:hanging="180"/>
       </w:pPr>
+    </w:lvl>
+  </w:abstractNum>
+  <w:abstractNum w:abstractNumId="5" w15:restartNumberingAfterBreak="0">
+    <w:nsid w:val="6EBE47E9"/>
+    <w:multiLevelType w:val="hybridMultilevel"/>
+    <w:tmpl w:val="32EAA804"/>
+    <w:lvl w:ilvl="0" w:tplc="0D2C9BE6">
+      <w:numFmt w:val="bullet"/>
+      <w:lvlText w:val=""/>
+      <w:lvlJc w:val="left"/>
+      <w:pPr>
+        <w:ind w:left="720" w:hanging="360"/>
+      </w:pPr>
+      <w:rPr>
+        <w:rFonts w:ascii="Wingdings" w:eastAsiaTheme="minorHAnsi" w:hAnsi="Wingdings" w:cstheme="minorBidi" w:hint="default"/>
+      </w:rPr>
+    </w:lvl>
+    <w:lvl w:ilvl="1" w:tplc="40090003" w:tentative="1">
+      <w:start w:val="1"/>
+      <w:numFmt w:val="bullet"/>
+      <w:lvlText w:val="o"/>
+      <w:lvlJc w:val="left"/>
+      <w:pPr>
+        <w:ind w:left="1440" w:hanging="360"/>
+      </w:pPr>
+      <w:rPr>
+        <w:rFonts w:ascii="Courier New" w:hAnsi="Courier New" w:cs="Courier New" w:hint="default"/>
+      </w:rPr>
+    </w:lvl>
+    <w:lvl w:ilvl="2" w:tplc="40090005" w:tentative="1">
+      <w:start w:val="1"/>
+      <w:numFmt w:val="bullet"/>
+      <w:lvlText w:val=""/>
+      <w:lvlJc w:val="left"/>
+      <w:pPr>
+        <w:ind w:left="2160" w:hanging="360"/>
+      </w:pPr>
+      <w:rPr>
+        <w:rFonts w:ascii="Wingdings" w:hAnsi="Wingdings" w:hint="default"/>
+      </w:rPr>
+    </w:lvl>
+    <w:lvl w:ilvl="3" w:tplc="40090001" w:tentative="1">
+      <w:start w:val="1"/>
+      <w:numFmt w:val="bullet"/>
+      <w:lvlText w:val=""/>
+      <w:lvlJc w:val="left"/>
+      <w:pPr>
+        <w:ind w:left="2880" w:hanging="360"/>
+      </w:pPr>
+      <w:rPr>
+        <w:rFonts w:ascii="Symbol" w:hAnsi="Symbol" w:hint="default"/>
+      </w:rPr>
+    </w:lvl>
+    <w:lvl w:ilvl="4" w:tplc="40090003" w:tentative="1">
+      <w:start w:val="1"/>
+      <w:numFmt w:val="bullet"/>
+      <w:lvlText w:val="o"/>
+      <w:lvlJc w:val="left"/>
+      <w:pPr>
+        <w:ind w:left="3600" w:hanging="360"/>
+      </w:pPr>
+      <w:rPr>
+        <w:rFonts w:ascii="Courier New" w:hAnsi="Courier New" w:cs="Courier New" w:hint="default"/>
+      </w:rPr>
+    </w:lvl>
+    <w:lvl w:ilvl="5" w:tplc="40090005" w:tentative="1">
+      <w:start w:val="1"/>
+      <w:numFmt w:val="bullet"/>
+      <w:lvlText w:val=""/>
+      <w:lvlJc w:val="left"/>
+      <w:pPr>
+        <w:ind w:left="4320" w:hanging="360"/>
+      </w:pPr>
+      <w:rPr>
+        <w:rFonts w:ascii="Wingdings" w:hAnsi="Wingdings" w:hint="default"/>
+      </w:rPr>
+    </w:lvl>
+    <w:lvl w:ilvl="6" w:tplc="40090001" w:tentative="1">
+      <w:start w:val="1"/>
+      <w:numFmt w:val="bullet"/>
+      <w:lvlText w:val=""/>
+      <w:lvlJc w:val="left"/>
+      <w:pPr>
+        <w:ind w:left="5040" w:hanging="360"/>
+      </w:pPr>
+      <w:rPr>
+        <w:rFonts w:ascii="Symbol" w:hAnsi="Symbol" w:hint="default"/>
+      </w:rPr>
+    </w:lvl>
+    <w:lvl w:ilvl="7" w:tplc="40090003" w:tentative="1">
+      <w:start w:val="1"/>
+      <w:numFmt w:val="bullet"/>
+      <w:lvlText w:val="o"/>
+      <w:lvlJc w:val="left"/>
+      <w:pPr>
+        <w:ind w:left="5760" w:hanging="360"/>
+      </w:pPr>
+      <w:rPr>
+        <w:rFonts w:ascii="Courier New" w:hAnsi="Courier New" w:cs="Courier New" w:hint="default"/>
+      </w:rPr>
+    </w:lvl>
+    <w:lvl w:ilvl="8" w:tplc="40090005" w:tentative="1">
+      <w:start w:val="1"/>
+      <w:numFmt w:val="bullet"/>
+      <w:lvlText w:val=""/>
+      <w:lvlJc w:val="left"/>
+      <w:pPr>
+        <w:ind w:left="6480" w:hanging="360"/>
+      </w:pPr>
+      <w:rPr>
+        <w:rFonts w:ascii="Wingdings" w:hAnsi="Wingdings" w:hint="default"/>
+      </w:rPr>
     </w:lvl>
   </w:abstractNum>
   <w:num w:numId="1">
@@ -1428,6 +1599,9 @@
   </w:num>
   <w:num w:numId="5">
     <w:abstractNumId w:val="2"/>
+  </w:num>
+  <w:num w:numId="6">
+    <w:abstractNumId w:val="5"/>
   </w:num>
 </w:numbering>
 </file>

</xml_diff>